<commit_message>
update file rup_srs.docx (hoan chinh)(nguyen nhan update: chinh lai khoang cach dong, dich may cho co`n chu tieng anh, update muc luc)
</commit_message>
<xml_diff>
--- a/1. Stories or Specs/Software Requirement Specifications/rup_srs.docx
+++ b/1. Stories or Specs/Software Requirement Specifications/rup_srs.docx
@@ -484,7 +484,7 @@
         <w:rPr>
           <w:noProof/>
         </w:rPr>
-        <w:instrText xml:space="preserve"> PAGEREF _Toc259544810 \h </w:instrText>
+        <w:instrText xml:space="preserve"> PAGEREF _Toc259545815 \h </w:instrText>
       </w:r>
       <w:r>
         <w:rPr>
@@ -560,7 +560,7 @@
         <w:rPr>
           <w:noProof/>
         </w:rPr>
-        <w:instrText xml:space="preserve"> PAGEREF _Toc259544811 \h </w:instrText>
+        <w:instrText xml:space="preserve"> PAGEREF _Toc259545816 \h </w:instrText>
       </w:r>
       <w:r>
         <w:rPr>
@@ -636,7 +636,7 @@
         <w:rPr>
           <w:noProof/>
         </w:rPr>
-        <w:instrText xml:space="preserve"> PAGEREF _Toc259544812 \h </w:instrText>
+        <w:instrText xml:space="preserve"> PAGEREF _Toc259545817 \h </w:instrText>
       </w:r>
       <w:r>
         <w:rPr>
@@ -712,7 +712,7 @@
         <w:rPr>
           <w:noProof/>
         </w:rPr>
-        <w:instrText xml:space="preserve"> PAGEREF _Toc259544813 \h </w:instrText>
+        <w:instrText xml:space="preserve"> PAGEREF _Toc259545818 \h </w:instrText>
       </w:r>
       <w:r>
         <w:rPr>
@@ -788,7 +788,7 @@
         <w:rPr>
           <w:noProof/>
         </w:rPr>
-        <w:instrText xml:space="preserve"> PAGEREF _Toc259544814 \h </w:instrText>
+        <w:instrText xml:space="preserve"> PAGEREF _Toc259545819 \h </w:instrText>
       </w:r>
       <w:r>
         <w:rPr>
@@ -864,7 +864,7 @@
         <w:rPr>
           <w:noProof/>
         </w:rPr>
-        <w:instrText xml:space="preserve"> PAGEREF _Toc259544815 \h </w:instrText>
+        <w:instrText xml:space="preserve"> PAGEREF _Toc259545820 \h </w:instrText>
       </w:r>
       <w:r>
         <w:rPr>
@@ -940,7 +940,7 @@
         <w:rPr>
           <w:noProof/>
         </w:rPr>
-        <w:instrText xml:space="preserve"> PAGEREF _Toc259544816 \h </w:instrText>
+        <w:instrText xml:space="preserve"> PAGEREF _Toc259545821 \h </w:instrText>
       </w:r>
       <w:r>
         <w:rPr>
@@ -1016,7 +1016,7 @@
         <w:rPr>
           <w:noProof/>
         </w:rPr>
-        <w:instrText xml:space="preserve"> PAGEREF _Toc259544817 \h </w:instrText>
+        <w:instrText xml:space="preserve"> PAGEREF _Toc259545822 \h </w:instrText>
       </w:r>
       <w:r>
         <w:rPr>
@@ -1092,7 +1092,7 @@
         <w:rPr>
           <w:noProof/>
         </w:rPr>
-        <w:instrText xml:space="preserve"> PAGEREF _Toc259544818 \h </w:instrText>
+        <w:instrText xml:space="preserve"> PAGEREF _Toc259545823 \h </w:instrText>
       </w:r>
       <w:r>
         <w:rPr>
@@ -1168,7 +1168,7 @@
         <w:rPr>
           <w:noProof/>
         </w:rPr>
-        <w:instrText xml:space="preserve"> PAGEREF _Toc259544819 \h </w:instrText>
+        <w:instrText xml:space="preserve"> PAGEREF _Toc259545824 \h </w:instrText>
       </w:r>
       <w:r>
         <w:rPr>
@@ -1244,7 +1244,7 @@
         <w:rPr>
           <w:noProof/>
         </w:rPr>
-        <w:instrText xml:space="preserve"> PAGEREF _Toc259544820 \h </w:instrText>
+        <w:instrText xml:space="preserve"> PAGEREF _Toc259545825 \h </w:instrText>
       </w:r>
       <w:r>
         <w:rPr>
@@ -1317,7 +1317,7 @@
         <w:rPr>
           <w:noProof/>
         </w:rPr>
-        <w:instrText xml:space="preserve"> PAGEREF _Toc259544821 \h </w:instrText>
+        <w:instrText xml:space="preserve"> PAGEREF _Toc259545826 \h </w:instrText>
       </w:r>
       <w:r>
         <w:rPr>
@@ -1390,7 +1390,7 @@
         <w:rPr>
           <w:noProof/>
         </w:rPr>
-        <w:instrText xml:space="preserve"> PAGEREF _Toc259544822 \h </w:instrText>
+        <w:instrText xml:space="preserve"> PAGEREF _Toc259545827 \h </w:instrText>
       </w:r>
       <w:r>
         <w:rPr>
@@ -1463,7 +1463,7 @@
         <w:rPr>
           <w:noProof/>
         </w:rPr>
-        <w:instrText xml:space="preserve"> PAGEREF _Toc259544823 \h </w:instrText>
+        <w:instrText xml:space="preserve"> PAGEREF _Toc259545828 \h </w:instrText>
       </w:r>
       <w:r>
         <w:rPr>
@@ -1536,7 +1536,7 @@
         <w:rPr>
           <w:noProof/>
         </w:rPr>
-        <w:instrText xml:space="preserve"> PAGEREF _Toc259544824 \h </w:instrText>
+        <w:instrText xml:space="preserve"> PAGEREF _Toc259545829 \h </w:instrText>
       </w:r>
       <w:r>
         <w:rPr>
@@ -1609,7 +1609,7 @@
         <w:rPr>
           <w:noProof/>
         </w:rPr>
-        <w:instrText xml:space="preserve"> PAGEREF _Toc259544825 \h </w:instrText>
+        <w:instrText xml:space="preserve"> PAGEREF _Toc259545830 \h </w:instrText>
       </w:r>
       <w:r>
         <w:rPr>
@@ -1685,7 +1685,7 @@
         <w:rPr>
           <w:noProof/>
         </w:rPr>
-        <w:instrText xml:space="preserve"> PAGEREF _Toc259544826 \h </w:instrText>
+        <w:instrText xml:space="preserve"> PAGEREF _Toc259545831 \h </w:instrText>
       </w:r>
       <w:r>
         <w:rPr>
@@ -1758,7 +1758,7 @@
         <w:rPr>
           <w:noProof/>
         </w:rPr>
-        <w:instrText xml:space="preserve"> PAGEREF _Toc259544827 \h </w:instrText>
+        <w:instrText xml:space="preserve"> PAGEREF _Toc259545832 \h </w:instrText>
       </w:r>
       <w:r>
         <w:rPr>
@@ -1831,7 +1831,7 @@
         <w:rPr>
           <w:noProof/>
         </w:rPr>
-        <w:instrText xml:space="preserve"> PAGEREF _Toc259544828 \h </w:instrText>
+        <w:instrText xml:space="preserve"> PAGEREF _Toc259545833 \h </w:instrText>
       </w:r>
       <w:r>
         <w:rPr>
@@ -1904,7 +1904,7 @@
         <w:rPr>
           <w:noProof/>
         </w:rPr>
-        <w:instrText xml:space="preserve"> PAGEREF _Toc259544829 \h </w:instrText>
+        <w:instrText xml:space="preserve"> PAGEREF _Toc259545834 \h </w:instrText>
       </w:r>
       <w:r>
         <w:rPr>
@@ -1980,7 +1980,7 @@
         <w:rPr>
           <w:noProof/>
         </w:rPr>
-        <w:instrText xml:space="preserve"> PAGEREF _Toc259544830 \h </w:instrText>
+        <w:instrText xml:space="preserve"> PAGEREF _Toc259545835 \h </w:instrText>
       </w:r>
       <w:r>
         <w:rPr>
@@ -2065,7 +2065,7 @@
         <w:rPr>
           <w:noProof/>
         </w:rPr>
-        <w:instrText xml:space="preserve"> PAGEREF _Toc259544831 \h </w:instrText>
+        <w:instrText xml:space="preserve"> PAGEREF _Toc259545836 \h </w:instrText>
       </w:r>
       <w:r>
         <w:rPr>
@@ -2150,7 +2150,7 @@
         <w:rPr>
           <w:noProof/>
         </w:rPr>
-        <w:instrText xml:space="preserve"> PAGEREF _Toc259544832 \h </w:instrText>
+        <w:instrText xml:space="preserve"> PAGEREF _Toc259545837 \h </w:instrText>
       </w:r>
       <w:r>
         <w:rPr>
@@ -2223,7 +2223,7 @@
         <w:rPr>
           <w:noProof/>
         </w:rPr>
-        <w:instrText xml:space="preserve"> PAGEREF _Toc259544833 \h </w:instrText>
+        <w:instrText xml:space="preserve"> PAGEREF _Toc259545838 \h </w:instrText>
       </w:r>
       <w:r>
         <w:rPr>
@@ -2296,7 +2296,7 @@
         <w:rPr>
           <w:noProof/>
         </w:rPr>
-        <w:instrText xml:space="preserve"> PAGEREF _Toc259544834 \h </w:instrText>
+        <w:instrText xml:space="preserve"> PAGEREF _Toc259545839 \h </w:instrText>
       </w:r>
       <w:r>
         <w:rPr>
@@ -2372,7 +2372,7 @@
         <w:rPr>
           <w:noProof/>
         </w:rPr>
-        <w:instrText xml:space="preserve"> PAGEREF _Toc259544835 \h </w:instrText>
+        <w:instrText xml:space="preserve"> PAGEREF _Toc259545840 \h </w:instrText>
       </w:r>
       <w:r>
         <w:rPr>
@@ -2389,7 +2389,7 @@
         <w:rPr>
           <w:noProof/>
         </w:rPr>
-        <w:t>13</w:t>
+        <w:t>12</w:t>
       </w:r>
       <w:r>
         <w:rPr>
@@ -2445,7 +2445,7 @@
         <w:rPr>
           <w:noProof/>
         </w:rPr>
-        <w:instrText xml:space="preserve"> PAGEREF _Toc259544836 \h </w:instrText>
+        <w:instrText xml:space="preserve"> PAGEREF _Toc259545841 \h </w:instrText>
       </w:r>
       <w:r>
         <w:rPr>
@@ -2462,7 +2462,7 @@
         <w:rPr>
           <w:noProof/>
         </w:rPr>
-        <w:t>13</w:t>
+        <w:t>12</w:t>
       </w:r>
       <w:r>
         <w:rPr>
@@ -2518,7 +2518,7 @@
         <w:rPr>
           <w:noProof/>
         </w:rPr>
-        <w:instrText xml:space="preserve"> PAGEREF _Toc259544837 \h </w:instrText>
+        <w:instrText xml:space="preserve"> PAGEREF _Toc259545842 \h </w:instrText>
       </w:r>
       <w:r>
         <w:rPr>
@@ -2535,7 +2535,7 @@
         <w:rPr>
           <w:noProof/>
         </w:rPr>
-        <w:t>13</w:t>
+        <w:t>12</w:t>
       </w:r>
       <w:r>
         <w:rPr>
@@ -2591,7 +2591,7 @@
         <w:rPr>
           <w:noProof/>
         </w:rPr>
-        <w:instrText xml:space="preserve"> PAGEREF _Toc259544838 \h </w:instrText>
+        <w:instrText xml:space="preserve"> PAGEREF _Toc259545843 \h </w:instrText>
       </w:r>
       <w:r>
         <w:rPr>
@@ -2664,7 +2664,7 @@
         <w:rPr>
           <w:noProof/>
         </w:rPr>
-        <w:instrText xml:space="preserve"> PAGEREF _Toc259544839 \h </w:instrText>
+        <w:instrText xml:space="preserve"> PAGEREF _Toc259545844 \h </w:instrText>
       </w:r>
       <w:r>
         <w:rPr>
@@ -2740,7 +2740,7 @@
         <w:rPr>
           <w:noProof/>
         </w:rPr>
-        <w:instrText xml:space="preserve"> PAGEREF _Toc259544840 \h </w:instrText>
+        <w:instrText xml:space="preserve"> PAGEREF _Toc259545845 \h </w:instrText>
       </w:r>
       <w:r>
         <w:rPr>
@@ -2816,7 +2816,7 @@
         <w:rPr>
           <w:noProof/>
         </w:rPr>
-        <w:instrText xml:space="preserve"> PAGEREF _Toc259544841 \h </w:instrText>
+        <w:instrText xml:space="preserve"> PAGEREF _Toc259545846 \h </w:instrText>
       </w:r>
       <w:r>
         <w:rPr>
@@ -2892,7 +2892,7 @@
         <w:rPr>
           <w:noProof/>
         </w:rPr>
-        <w:instrText xml:space="preserve"> PAGEREF _Toc259544842 \h </w:instrText>
+        <w:instrText xml:space="preserve"> PAGEREF _Toc259545847 \h </w:instrText>
       </w:r>
       <w:r>
         <w:rPr>
@@ -2965,7 +2965,7 @@
         <w:rPr>
           <w:noProof/>
         </w:rPr>
-        <w:instrText xml:space="preserve"> PAGEREF _Toc259544843 \h </w:instrText>
+        <w:instrText xml:space="preserve"> PAGEREF _Toc259545848 \h </w:instrText>
       </w:r>
       <w:r>
         <w:rPr>
@@ -3038,7 +3038,7 @@
         <w:rPr>
           <w:noProof/>
         </w:rPr>
-        <w:instrText xml:space="preserve"> PAGEREF _Toc259544844 \h </w:instrText>
+        <w:instrText xml:space="preserve"> PAGEREF _Toc259545849 \h </w:instrText>
       </w:r>
       <w:r>
         <w:rPr>
@@ -3111,7 +3111,7 @@
         <w:rPr>
           <w:noProof/>
         </w:rPr>
-        <w:instrText xml:space="preserve"> PAGEREF _Toc259544845 \h </w:instrText>
+        <w:instrText xml:space="preserve"> PAGEREF _Toc259545850 \h </w:instrText>
       </w:r>
       <w:r>
         <w:rPr>
@@ -3128,7 +3128,7 @@
         <w:rPr>
           <w:noProof/>
         </w:rPr>
-        <w:t>14</w:t>
+        <w:t>13</w:t>
       </w:r>
       <w:r>
         <w:rPr>
@@ -3187,7 +3187,7 @@
         <w:rPr>
           <w:noProof/>
         </w:rPr>
-        <w:instrText xml:space="preserve"> PAGEREF _Toc259544846 \h </w:instrText>
+        <w:instrText xml:space="preserve"> PAGEREF _Toc259545851 \h </w:instrText>
       </w:r>
       <w:r>
         <w:rPr>
@@ -3204,7 +3204,7 @@
         <w:rPr>
           <w:noProof/>
         </w:rPr>
-        <w:t>14</w:t>
+        <w:t>13</w:t>
       </w:r>
       <w:r>
         <w:rPr>
@@ -3263,7 +3263,7 @@
         <w:rPr>
           <w:noProof/>
         </w:rPr>
-        <w:instrText xml:space="preserve"> PAGEREF _Toc259544847 \h </w:instrText>
+        <w:instrText xml:space="preserve"> PAGEREF _Toc259545852 \h </w:instrText>
       </w:r>
       <w:r>
         <w:rPr>
@@ -3339,7 +3339,7 @@
         <w:rPr>
           <w:noProof/>
         </w:rPr>
-        <w:instrText xml:space="preserve"> PAGEREF _Toc259544848 \h </w:instrText>
+        <w:instrText xml:space="preserve"> PAGEREF _Toc259545853 \h </w:instrText>
       </w:r>
       <w:r>
         <w:rPr>
@@ -3415,7 +3415,7 @@
         <w:rPr>
           <w:noProof/>
         </w:rPr>
-        <w:instrText xml:space="preserve"> PAGEREF _Toc259544849 \h </w:instrText>
+        <w:instrText xml:space="preserve"> PAGEREF _Toc259545854 \h </w:instrText>
       </w:r>
       <w:r>
         <w:rPr>
@@ -3481,7 +3481,7 @@
           <w:rFonts w:ascii="Times New Roman" w:hAnsi="Times New Roman"/>
         </w:rPr>
       </w:pPr>
-      <w:bookmarkStart w:id="0" w:name="_Toc259544810"/>
+      <w:bookmarkStart w:id="0" w:name="_Toc259545815"/>
       <w:r>
         <w:rPr>
           <w:rFonts w:ascii="Times New Roman" w:hAnsi="Times New Roman"/>
@@ -3607,7 +3607,7 @@
           <w:rFonts w:ascii="Times New Roman" w:hAnsi="Times New Roman"/>
         </w:rPr>
       </w:pPr>
-      <w:bookmarkStart w:id="1" w:name="_Toc259544811"/>
+      <w:bookmarkStart w:id="1" w:name="_Toc259545816"/>
       <w:r>
         <w:rPr>
           <w:rFonts w:ascii="Times New Roman" w:hAnsi="Times New Roman"/>
@@ -3650,7 +3650,7 @@
           <w:rFonts w:ascii="Times New Roman" w:hAnsi="Times New Roman"/>
         </w:rPr>
       </w:pPr>
-      <w:bookmarkStart w:id="2" w:name="_Toc259544812"/>
+      <w:bookmarkStart w:id="2" w:name="_Toc259545817"/>
       <w:r>
         <w:rPr>
           <w:rFonts w:ascii="Times New Roman" w:hAnsi="Times New Roman"/>
@@ -3693,7 +3693,7 @@
           <w:rFonts w:ascii="Times New Roman" w:hAnsi="Times New Roman"/>
         </w:rPr>
       </w:pPr>
-      <w:bookmarkStart w:id="3" w:name="_Toc259544813"/>
+      <w:bookmarkStart w:id="3" w:name="_Toc259545818"/>
       <w:r>
         <w:rPr>
           <w:rFonts w:ascii="Times New Roman" w:hAnsi="Times New Roman"/>
@@ -3715,7 +3715,7 @@
           <w:i w:val="0"/>
           <w:color w:val="000000" w:themeColor="text1"/>
         </w:rPr>
-        <w:t>[This subsection provides the definitions of all terms, acronyms, and abbreviations required to properly interpret the SRS.  This information may be provided by reference to the project’s Glossary.]</w:t>
+        <w:t>Không có</w:t>
       </w:r>
     </w:p>
     <w:p>
@@ -3725,7 +3725,7 @@
           <w:rFonts w:ascii="Times New Roman" w:hAnsi="Times New Roman"/>
         </w:rPr>
       </w:pPr>
-      <w:bookmarkStart w:id="4" w:name="_Toc259544814"/>
+      <w:bookmarkStart w:id="4" w:name="_Toc259545819"/>
       <w:r>
         <w:rPr>
           <w:rFonts w:ascii="Times New Roman" w:hAnsi="Times New Roman"/>
@@ -3764,7 +3764,7 @@
           <w:rFonts w:ascii="Times New Roman" w:hAnsi="Times New Roman"/>
         </w:rPr>
       </w:pPr>
-      <w:bookmarkStart w:id="5" w:name="_Toc259544815"/>
+      <w:bookmarkStart w:id="5" w:name="_Toc259545820"/>
       <w:r>
         <w:rPr>
           <w:rFonts w:ascii="Times New Roman" w:hAnsi="Times New Roman"/>
@@ -3780,7 +3780,7 @@
           <w:rFonts w:ascii="Times New Roman" w:hAnsi="Times New Roman"/>
         </w:rPr>
       </w:pPr>
-      <w:bookmarkStart w:id="6" w:name="_Toc259544816"/>
+      <w:bookmarkStart w:id="6" w:name="_Toc259545821"/>
       <w:r>
         <w:rPr>
           <w:rFonts w:ascii="Times New Roman" w:hAnsi="Times New Roman"/>
@@ -3846,7 +3846,7 @@
           <w:rFonts w:ascii="Times New Roman" w:hAnsi="Times New Roman"/>
         </w:rPr>
       </w:pPr>
-      <w:bookmarkStart w:id="7" w:name="_Toc259544817"/>
+      <w:bookmarkStart w:id="7" w:name="_Toc259545822"/>
       <w:r>
         <w:rPr>
           <w:rFonts w:ascii="Times New Roman" w:hAnsi="Times New Roman"/>
@@ -6179,7 +6179,7 @@
           <w:rFonts w:ascii="Times New Roman" w:hAnsi="Times New Roman"/>
         </w:rPr>
       </w:pPr>
-      <w:bookmarkStart w:id="8" w:name="_Toc259544818"/>
+      <w:bookmarkStart w:id="8" w:name="_Toc259545823"/>
       <w:r>
         <w:rPr>
           <w:rFonts w:ascii="Times New Roman" w:hAnsi="Times New Roman"/>
@@ -6675,6 +6675,7 @@
           <w:ilvl w:val="4"/>
           <w:numId w:val="23"/>
         </w:numPr>
+        <w:spacing w:after="0" w:line="240" w:lineRule="auto"/>
         <w:rPr>
           <w:rFonts w:ascii="Times New Roman" w:hAnsi="Times New Roman"/>
           <w:i/>
@@ -6696,6 +6697,7 @@
     </w:p>
     <w:p>
       <w:pPr>
+        <w:spacing w:line="240" w:lineRule="auto"/>
         <w:ind w:left="1800"/>
         <w:rPr>
           <w:color w:val="000000" w:themeColor="text1"/>
@@ -6751,19 +6753,6 @@
         </w:rPr>
         <w:t xml:space="preserve"> tất cả các bài cũ)</w:t>
       </w:r>
-    </w:p>
-    <w:p>
-      <w:pPr>
-        <w:pStyle w:val="ListParagraph"/>
-        <w:ind w:left="2592"/>
-        <w:rPr>
-          <w:rFonts w:ascii="Times New Roman" w:hAnsi="Times New Roman"/>
-          <w:i/>
-          <w:color w:val="000000" w:themeColor="text1"/>
-          <w:sz w:val="20"/>
-          <w:szCs w:val="20"/>
-        </w:rPr>
-      </w:pPr>
     </w:p>
     <w:p>
       <w:pPr>
@@ -6772,6 +6761,7 @@
           <w:ilvl w:val="4"/>
           <w:numId w:val="23"/>
         </w:numPr>
+        <w:spacing w:after="0" w:line="240" w:lineRule="auto"/>
         <w:rPr>
           <w:rFonts w:ascii="Times New Roman" w:hAnsi="Times New Roman"/>
           <w:i/>
@@ -6793,6 +6783,7 @@
     </w:p>
     <w:p>
       <w:pPr>
+        <w:spacing w:line="240" w:lineRule="auto"/>
         <w:ind w:left="2088"/>
         <w:rPr>
           <w:color w:val="000000" w:themeColor="text1"/>
@@ -6804,14 +6795,6 @@
         </w:rPr>
         <w:t>Kiểm các kiến thức cần thiết phục vụ cho bài học mới</w:t>
       </w:r>
-    </w:p>
-    <w:p>
-      <w:pPr>
-        <w:ind w:left="2088"/>
-        <w:rPr>
-          <w:color w:val="000000" w:themeColor="text1"/>
-        </w:rPr>
-      </w:pPr>
     </w:p>
     <w:p>
       <w:pPr>
@@ -7744,7 +7727,6 @@
           <w:sz w:val="20"/>
           <w:szCs w:val="20"/>
         </w:rPr>
-        <w:lastRenderedPageBreak/>
         <w:t xml:space="preserve"> Chức năng học lý thuyết (có liên kết tới chức năng bài tập)</w:t>
       </w:r>
     </w:p>
@@ -7898,6 +7880,7 @@
           <w:sz w:val="20"/>
           <w:szCs w:val="20"/>
         </w:rPr>
+        <w:lastRenderedPageBreak/>
         <w:t>Học theo chủ đề</w:t>
       </w:r>
     </w:p>
@@ -9002,7 +8985,6 @@
           <w:sz w:val="20"/>
           <w:szCs w:val="20"/>
         </w:rPr>
-        <w:lastRenderedPageBreak/>
         <w:t>Yêu cầu phi chức năng</w:t>
       </w:r>
     </w:p>
@@ -9107,6 +9089,7 @@
           <w:sz w:val="20"/>
           <w:szCs w:val="20"/>
         </w:rPr>
+        <w:lastRenderedPageBreak/>
         <w:t xml:space="preserve"> Đòi hỏi password nhập gồm chữ (phân biệt hoa và thường) + số (ko cho nhập kí tự) </w:t>
       </w:r>
     </w:p>
@@ -9586,7 +9569,7 @@
           <w:rFonts w:ascii="Times New Roman" w:hAnsi="Times New Roman"/>
         </w:rPr>
       </w:pPr>
-      <w:bookmarkStart w:id="9" w:name="_Toc259544819"/>
+      <w:bookmarkStart w:id="9" w:name="_Toc259545824"/>
       <w:r>
         <w:rPr>
           <w:rFonts w:ascii="Times New Roman" w:hAnsi="Times New Roman"/>
@@ -10126,7 +10109,6 @@
           <w:sz w:val="20"/>
           <w:szCs w:val="20"/>
         </w:rPr>
-        <w:lastRenderedPageBreak/>
         <w:t>Kiểm tra sơ bộ những kiến thức cơ bản của bài cũ (nếu có)</w:t>
       </w:r>
     </w:p>
@@ -10241,6 +10223,7 @@
         <w:rPr>
           <w:color w:val="000000" w:themeColor="text1"/>
         </w:rPr>
+        <w:lastRenderedPageBreak/>
         <w:t>Có nút skip để bỏ qua</w:t>
       </w:r>
     </w:p>
@@ -11321,7 +11304,6 @@
           <w:sz w:val="20"/>
           <w:szCs w:val="20"/>
         </w:rPr>
-        <w:lastRenderedPageBreak/>
         <w:t xml:space="preserve">Học theo môn (hình học hoặc đại số) </w:t>
       </w:r>
     </w:p>
@@ -11536,6 +11518,7 @@
           <w:sz w:val="20"/>
           <w:szCs w:val="20"/>
         </w:rPr>
+        <w:lastRenderedPageBreak/>
         <w:t xml:space="preserve"> Chức năng bài tập (có liên kết tới chức năng bài học và liên kết đến đáp số hay bài giải)</w:t>
       </w:r>
     </w:p>
@@ -12701,7 +12684,6 @@
           <w:sz w:val="20"/>
           <w:szCs w:val="20"/>
         </w:rPr>
-        <w:lastRenderedPageBreak/>
         <w:t xml:space="preserve">Cho phép không cho xem nội dụng 1 hay nhiều bài học môn đại số hay hình học, hoặc cả môn… </w:t>
       </w:r>
     </w:p>
@@ -12803,6 +12785,7 @@
           <w:sz w:val="20"/>
           <w:szCs w:val="20"/>
         </w:rPr>
+        <w:lastRenderedPageBreak/>
         <w:t>Màn hình giải trí (liên kết với màn hình học tập đối với người dùng sau khi log in vào)</w:t>
       </w:r>
     </w:p>
@@ -12990,7 +12973,7 @@
           <w:rFonts w:ascii="Times New Roman" w:hAnsi="Times New Roman"/>
         </w:rPr>
       </w:pPr>
-      <w:bookmarkStart w:id="10" w:name="_Toc259544820"/>
+      <w:bookmarkStart w:id="10" w:name="_Toc259545825"/>
       <w:r>
         <w:rPr>
           <w:rFonts w:ascii="Times New Roman" w:hAnsi="Times New Roman"/>
@@ -13007,7 +12990,7 @@
           <w:rFonts w:ascii="Times New Roman" w:hAnsi="Times New Roman"/>
         </w:rPr>
       </w:pPr>
-      <w:bookmarkStart w:id="11" w:name="_Toc259544821"/>
+      <w:bookmarkStart w:id="11" w:name="_Toc259545826"/>
       <w:r>
         <w:rPr>
           <w:rFonts w:ascii="Times New Roman" w:hAnsi="Times New Roman"/>
@@ -13040,7 +13023,7 @@
           <w:rFonts w:ascii="Times New Roman" w:hAnsi="Times New Roman"/>
         </w:rPr>
       </w:pPr>
-      <w:bookmarkStart w:id="12" w:name="_Toc259544822"/>
+      <w:bookmarkStart w:id="12" w:name="_Toc259545827"/>
       <w:r>
         <w:rPr>
           <w:rFonts w:ascii="Times New Roman" w:hAnsi="Times New Roman"/>
@@ -13074,7 +13057,7 @@
           <w:rFonts w:ascii="Times New Roman" w:hAnsi="Times New Roman"/>
         </w:rPr>
       </w:pPr>
-      <w:bookmarkStart w:id="13" w:name="_Toc259544823"/>
+      <w:bookmarkStart w:id="13" w:name="_Toc259545828"/>
       <w:r>
         <w:rPr>
           <w:rFonts w:ascii="Times New Roman" w:hAnsi="Times New Roman"/>
@@ -13111,7 +13094,7 @@
           <w:rFonts w:ascii="Times New Roman" w:hAnsi="Times New Roman"/>
         </w:rPr>
       </w:pPr>
-      <w:bookmarkStart w:id="14" w:name="_Toc259544824"/>
+      <w:bookmarkStart w:id="14" w:name="_Toc259545829"/>
       <w:r>
         <w:rPr>
           <w:rFonts w:ascii="Times New Roman" w:hAnsi="Times New Roman"/>
@@ -13136,7 +13119,7 @@
           <w:rFonts w:ascii="Times New Roman" w:hAnsi="Times New Roman"/>
         </w:rPr>
       </w:pPr>
-      <w:bookmarkStart w:id="15" w:name="_Toc259544825"/>
+      <w:bookmarkStart w:id="15" w:name="_Toc259545830"/>
       <w:r>
         <w:rPr>
           <w:rFonts w:ascii="Times New Roman" w:hAnsi="Times New Roman"/>
@@ -13163,7 +13146,7 @@
           <w:rFonts w:ascii="Times New Roman" w:hAnsi="Times New Roman"/>
         </w:rPr>
       </w:pPr>
-      <w:bookmarkStart w:id="16" w:name="_Toc259544826"/>
+      <w:bookmarkStart w:id="16" w:name="_Toc259545831"/>
       <w:r>
         <w:rPr>
           <w:rFonts w:ascii="Times New Roman" w:hAnsi="Times New Roman"/>
@@ -13180,7 +13163,7 @@
           <w:rFonts w:ascii="Times New Roman" w:hAnsi="Times New Roman"/>
         </w:rPr>
       </w:pPr>
-      <w:bookmarkStart w:id="17" w:name="_Toc259544827"/>
+      <w:bookmarkStart w:id="17" w:name="_Toc259545832"/>
       <w:r>
         <w:rPr>
           <w:rFonts w:ascii="Times New Roman" w:hAnsi="Times New Roman"/>
@@ -13211,7 +13194,7 @@
           <w:rFonts w:ascii="Times New Roman" w:hAnsi="Times New Roman"/>
         </w:rPr>
       </w:pPr>
-      <w:bookmarkStart w:id="18" w:name="_Toc259544828"/>
+      <w:bookmarkStart w:id="18" w:name="_Toc259545833"/>
       <w:r>
         <w:rPr>
           <w:rFonts w:ascii="Times New Roman" w:hAnsi="Times New Roman"/>
@@ -13249,7 +13232,7 @@
           <w:rFonts w:ascii="Times New Roman" w:hAnsi="Times New Roman"/>
         </w:rPr>
       </w:pPr>
-      <w:bookmarkStart w:id="19" w:name="_Toc259544829"/>
+      <w:bookmarkStart w:id="19" w:name="_Toc259545834"/>
       <w:r>
         <w:rPr>
           <w:rFonts w:ascii="Times New Roman" w:hAnsi="Times New Roman"/>
@@ -13281,7 +13264,7 @@
           <w:rFonts w:ascii="Times New Roman" w:hAnsi="Times New Roman"/>
         </w:rPr>
       </w:pPr>
-      <w:bookmarkStart w:id="20" w:name="_Toc259544830"/>
+      <w:bookmarkStart w:id="20" w:name="_Toc259545835"/>
       <w:r>
         <w:rPr>
           <w:rFonts w:ascii="Times New Roman" w:hAnsi="Times New Roman"/>
@@ -13298,7 +13281,7 @@
           <w:rFonts w:ascii="Times New Roman" w:hAnsi="Times New Roman"/>
         </w:rPr>
       </w:pPr>
-      <w:bookmarkStart w:id="21" w:name="_Toc259544831"/>
+      <w:bookmarkStart w:id="21" w:name="_Toc259545836"/>
       <w:r>
         <w:rPr>
           <w:rFonts w:ascii="Times New Roman" w:hAnsi="Times New Roman"/>
@@ -13333,7 +13316,7 @@
           <w:rFonts w:ascii="Times New Roman" w:hAnsi="Times New Roman"/>
         </w:rPr>
       </w:pPr>
-      <w:bookmarkStart w:id="22" w:name="_Toc259544832"/>
+      <w:bookmarkStart w:id="22" w:name="_Toc259545837"/>
       <w:r>
         <w:rPr>
           <w:rFonts w:ascii="Times New Roman" w:hAnsi="Times New Roman"/>
@@ -13380,7 +13363,7 @@
           <w:rFonts w:ascii="Times New Roman" w:hAnsi="Times New Roman"/>
         </w:rPr>
       </w:pPr>
-      <w:bookmarkStart w:id="23" w:name="_Toc259544833"/>
+      <w:bookmarkStart w:id="23" w:name="_Toc259545838"/>
       <w:r>
         <w:rPr>
           <w:rFonts w:ascii="Times New Roman" w:hAnsi="Times New Roman"/>
@@ -13397,7 +13380,7 @@
           <w:rFonts w:ascii="Times New Roman" w:hAnsi="Times New Roman"/>
         </w:rPr>
       </w:pPr>
-      <w:bookmarkStart w:id="24" w:name="_Toc259544834"/>
+      <w:bookmarkStart w:id="24" w:name="_Toc259545839"/>
       <w:r>
         <w:rPr>
           <w:rFonts w:ascii="Times New Roman" w:hAnsi="Times New Roman"/>
@@ -13418,12 +13401,11 @@
           <w:rFonts w:ascii="Times New Roman" w:hAnsi="Times New Roman"/>
         </w:rPr>
       </w:pPr>
-      <w:bookmarkStart w:id="25" w:name="_Toc259544835"/>
-      <w:r>
-        <w:rPr>
-          <w:rFonts w:ascii="Times New Roman" w:hAnsi="Times New Roman"/>
-        </w:rPr>
-        <w:lastRenderedPageBreak/>
+      <w:bookmarkStart w:id="25" w:name="_Toc259545840"/>
+      <w:r>
+        <w:rPr>
+          <w:rFonts w:ascii="Times New Roman" w:hAnsi="Times New Roman"/>
+        </w:rPr>
         <w:t>Ràng buộc thiết kế</w:t>
       </w:r>
       <w:bookmarkEnd w:id="25"/>
@@ -13436,7 +13418,7 @@
           <w:rFonts w:ascii="Times New Roman" w:hAnsi="Times New Roman"/>
         </w:rPr>
       </w:pPr>
-      <w:bookmarkStart w:id="26" w:name="_Toc259544836"/>
+      <w:bookmarkStart w:id="26" w:name="_Toc259545841"/>
       <w:r>
         <w:rPr>
           <w:rFonts w:ascii="Times New Roman" w:hAnsi="Times New Roman"/>
@@ -13461,7 +13443,7 @@
           <w:rFonts w:ascii="Times New Roman" w:hAnsi="Times New Roman"/>
         </w:rPr>
       </w:pPr>
-      <w:bookmarkStart w:id="27" w:name="_Toc259544837"/>
+      <w:bookmarkStart w:id="27" w:name="_Toc259545842"/>
       <w:r>
         <w:rPr>
           <w:rFonts w:ascii="Times New Roman" w:hAnsi="Times New Roman"/>
@@ -13489,11 +13471,12 @@
           <w:rFonts w:ascii="Times New Roman" w:hAnsi="Times New Roman"/>
         </w:rPr>
       </w:pPr>
-      <w:bookmarkStart w:id="28" w:name="_Toc259544838"/>
-      <w:r>
-        <w:rPr>
-          <w:rFonts w:ascii="Times New Roman" w:hAnsi="Times New Roman"/>
-        </w:rPr>
+      <w:bookmarkStart w:id="28" w:name="_Toc259545843"/>
+      <w:r>
+        <w:rPr>
+          <w:rFonts w:ascii="Times New Roman" w:hAnsi="Times New Roman"/>
+        </w:rPr>
+        <w:lastRenderedPageBreak/>
         <w:t>Ràng buộc về thiết kế</w:t>
       </w:r>
       <w:bookmarkEnd w:id="28"/>
@@ -13514,7 +13497,7 @@
           <w:rFonts w:ascii="Times New Roman" w:hAnsi="Times New Roman"/>
         </w:rPr>
       </w:pPr>
-      <w:bookmarkStart w:id="29" w:name="_Toc259544839"/>
+      <w:bookmarkStart w:id="29" w:name="_Toc259545844"/>
       <w:r>
         <w:rPr>
           <w:rFonts w:ascii="Times New Roman" w:hAnsi="Times New Roman"/>
@@ -13570,7 +13553,7 @@
           <w:rFonts w:ascii="Times New Roman" w:hAnsi="Times New Roman"/>
         </w:rPr>
       </w:pPr>
-      <w:bookmarkStart w:id="30" w:name="_Toc259544840"/>
+      <w:bookmarkStart w:id="30" w:name="_Toc259545845"/>
       <w:r>
         <w:rPr>
           <w:rFonts w:ascii="Times New Roman" w:hAnsi="Times New Roman"/>
@@ -13716,7 +13699,7 @@
           <w:rFonts w:ascii="Times New Roman" w:hAnsi="Times New Roman"/>
         </w:rPr>
       </w:pPr>
-      <w:bookmarkStart w:id="31" w:name="_Toc259544841"/>
+      <w:bookmarkStart w:id="31" w:name="_Toc259545846"/>
       <w:r>
         <w:rPr>
           <w:rFonts w:ascii="Times New Roman" w:hAnsi="Times New Roman"/>
@@ -13748,7 +13731,7 @@
           <w:rFonts w:ascii="Times New Roman" w:hAnsi="Times New Roman"/>
         </w:rPr>
       </w:pPr>
-      <w:bookmarkStart w:id="32" w:name="_Toc259544842"/>
+      <w:bookmarkStart w:id="32" w:name="_Toc259545847"/>
       <w:r>
         <w:rPr>
           <w:rFonts w:ascii="Times New Roman" w:hAnsi="Times New Roman"/>
@@ -13765,7 +13748,7 @@
           <w:rFonts w:ascii="Times New Roman" w:hAnsi="Times New Roman"/>
         </w:rPr>
       </w:pPr>
-      <w:bookmarkStart w:id="33" w:name="_Toc259544843"/>
+      <w:bookmarkStart w:id="33" w:name="_Toc259545848"/>
       <w:r>
         <w:rPr>
           <w:rFonts w:ascii="Times New Roman" w:hAnsi="Times New Roman"/>
@@ -13798,7 +13781,7 @@
           <w:rFonts w:ascii="Times New Roman" w:hAnsi="Times New Roman"/>
         </w:rPr>
       </w:pPr>
-      <w:bookmarkStart w:id="34" w:name="_Toc259544844"/>
+      <w:bookmarkStart w:id="34" w:name="_Toc259545849"/>
       <w:r>
         <w:rPr>
           <w:rFonts w:ascii="Times New Roman" w:hAnsi="Times New Roman"/>
@@ -13888,15 +13871,117 @@
           <w:rFonts w:ascii="Times New Roman" w:hAnsi="Times New Roman"/>
         </w:rPr>
       </w:pPr>
-      <w:bookmarkStart w:id="35" w:name="_Toc259544845"/>
+      <w:bookmarkStart w:id="35" w:name="_Toc259545850"/>
+      <w:r>
+        <w:rPr>
+          <w:rFonts w:ascii="Times New Roman" w:hAnsi="Times New Roman"/>
+        </w:rPr>
+        <w:t>Giao diện phần mềm</w:t>
+      </w:r>
+      <w:bookmarkEnd w:id="35"/>
+    </w:p>
+    <w:p>
+      <w:pPr>
+        <w:pStyle w:val="InfoBlue"/>
+        <w:rPr>
+          <w:i w:val="0"/>
+          <w:color w:val="000000" w:themeColor="text1"/>
+        </w:rPr>
+      </w:pPr>
+      <w:r>
+        <w:rPr>
+          <w:i w:val="0"/>
+          <w:color w:val="000000" w:themeColor="text1"/>
+        </w:rPr>
+        <w:t>Trong file thiết kế</w:t>
+      </w:r>
+    </w:p>
+    <w:p>
+      <w:pPr>
+        <w:pStyle w:val="Heading2"/>
+        <w:rPr>
+          <w:rFonts w:ascii="Times New Roman" w:hAnsi="Times New Roman"/>
+        </w:rPr>
+      </w:pPr>
+      <w:bookmarkStart w:id="36" w:name="_Toc259545851"/>
+      <w:r>
+        <w:rPr>
+          <w:rFonts w:ascii="Times New Roman" w:hAnsi="Times New Roman"/>
+        </w:rPr>
+        <w:t>Yêu cầu về bản quyền</w:t>
+      </w:r>
+      <w:bookmarkEnd w:id="36"/>
+    </w:p>
+    <w:p>
+      <w:pPr>
+        <w:pStyle w:val="InfoBlue"/>
+        <w:rPr>
+          <w:i w:val="0"/>
+          <w:color w:val="000000" w:themeColor="text1"/>
+        </w:rPr>
+      </w:pPr>
+      <w:r>
+        <w:rPr>
+          <w:i w:val="0"/>
+          <w:color w:val="000000" w:themeColor="text1"/>
+        </w:rPr>
+        <w:t>Visual studio 2005/2008</w:t>
+      </w:r>
+      <w:r>
+        <w:rPr>
+          <w:i w:val="0"/>
+          <w:color w:val="000000" w:themeColor="text1"/>
+        </w:rPr>
+        <w:t xml:space="preserve">, Microsoft </w:t>
+      </w:r>
+      <w:r>
+        <w:rPr>
+          <w:i w:val="0"/>
+          <w:color w:val="000000" w:themeColor="text1"/>
+        </w:rPr>
+        <w:t>office 2007</w:t>
+      </w:r>
+    </w:p>
+    <w:p>
+      <w:pPr>
+        <w:pStyle w:val="Heading2"/>
+        <w:rPr>
+          <w:rFonts w:ascii="Times New Roman" w:hAnsi="Times New Roman"/>
+        </w:rPr>
+      </w:pPr>
+      <w:bookmarkStart w:id="37" w:name="_Toc259545852"/>
       <w:r>
         <w:rPr>
           <w:rFonts w:ascii="Times New Roman" w:hAnsi="Times New Roman"/>
         </w:rPr>
         <w:lastRenderedPageBreak/>
-        <w:t>Giao diện phần mềm</w:t>
-      </w:r>
-      <w:bookmarkEnd w:id="35"/>
+        <w:t>Hợp pháp</w:t>
+      </w:r>
+      <w:r>
+        <w:rPr>
+          <w:rFonts w:ascii="Times New Roman" w:hAnsi="Times New Roman"/>
+        </w:rPr>
+        <w:t xml:space="preserve">, </w:t>
+      </w:r>
+      <w:r>
+        <w:rPr>
+          <w:rFonts w:ascii="Times New Roman" w:hAnsi="Times New Roman"/>
+        </w:rPr>
+        <w:t>có bản quyền</w:t>
+      </w:r>
+      <w:r>
+        <w:rPr>
+          <w:rFonts w:ascii="Times New Roman" w:hAnsi="Times New Roman"/>
+        </w:rPr>
+        <w:t>,</w:t>
+      </w:r>
+      <w:r>
+        <w:rPr>
+          <w:rFonts w:ascii="Times New Roman" w:hAnsi="Times New Roman"/>
+        </w:rPr>
+        <w:t xml:space="preserve"> và những chú ý khác</w:t>
+      </w:r>
+      <w:bookmarkEnd w:id="37"/>
     </w:p>
     <w:p>
       <w:pPr>
@@ -13911,7 +13996,7 @@
           <w:i w:val="0"/>
           <w:color w:val="000000" w:themeColor="text1"/>
         </w:rPr>
-        <w:t>Trong file thiết kế</w:t>
+        <w:t>Phần mềm được tạo ra hoàn toàn hợp pháp, hầu hết công cụ sử dụng là open source software</w:t>
       </w:r>
     </w:p>
     <w:p>
@@ -13921,14 +14006,14 @@
           <w:rFonts w:ascii="Times New Roman" w:hAnsi="Times New Roman"/>
         </w:rPr>
       </w:pPr>
-      <w:bookmarkStart w:id="36" w:name="_Toc259544846"/>
-      <w:r>
-        <w:rPr>
-          <w:rFonts w:ascii="Times New Roman" w:hAnsi="Times New Roman"/>
-        </w:rPr>
-        <w:t>Yêu cầu về bản quyền</w:t>
-      </w:r>
-      <w:bookmarkEnd w:id="36"/>
+      <w:bookmarkStart w:id="38" w:name="_Toc259545853"/>
+      <w:r>
+        <w:rPr>
+          <w:rFonts w:ascii="Times New Roman" w:hAnsi="Times New Roman"/>
+        </w:rPr>
+        <w:t>Chuẩn áp dụng</w:t>
+      </w:r>
+      <w:bookmarkEnd w:id="38"/>
     </w:p>
     <w:p>
       <w:pPr>
@@ -13943,108 +14028,6 @@
           <w:i w:val="0"/>
           <w:color w:val="000000" w:themeColor="text1"/>
         </w:rPr>
-        <w:t>Visual studio 2005/2008</w:t>
-      </w:r>
-      <w:r>
-        <w:rPr>
-          <w:i w:val="0"/>
-          <w:color w:val="000000" w:themeColor="text1"/>
-        </w:rPr>
-        <w:t xml:space="preserve">, Microsoft </w:t>
-      </w:r>
-      <w:r>
-        <w:rPr>
-          <w:i w:val="0"/>
-          <w:color w:val="000000" w:themeColor="text1"/>
-        </w:rPr>
-        <w:t>office 2007</w:t>
-      </w:r>
-    </w:p>
-    <w:p>
-      <w:pPr>
-        <w:pStyle w:val="Heading2"/>
-        <w:rPr>
-          <w:rFonts w:ascii="Times New Roman" w:hAnsi="Times New Roman"/>
-        </w:rPr>
-      </w:pPr>
-      <w:bookmarkStart w:id="37" w:name="_Toc259544847"/>
-      <w:r>
-        <w:rPr>
-          <w:rFonts w:ascii="Times New Roman" w:hAnsi="Times New Roman"/>
-        </w:rPr>
-        <w:t>Hợp pháp</w:t>
-      </w:r>
-      <w:r>
-        <w:rPr>
-          <w:rFonts w:ascii="Times New Roman" w:hAnsi="Times New Roman"/>
-        </w:rPr>
-        <w:t xml:space="preserve">, </w:t>
-      </w:r>
-      <w:r>
-        <w:rPr>
-          <w:rFonts w:ascii="Times New Roman" w:hAnsi="Times New Roman"/>
-        </w:rPr>
-        <w:t>có bản quyền</w:t>
-      </w:r>
-      <w:r>
-        <w:rPr>
-          <w:rFonts w:ascii="Times New Roman" w:hAnsi="Times New Roman"/>
-        </w:rPr>
-        <w:t>,</w:t>
-      </w:r>
-      <w:r>
-        <w:rPr>
-          <w:rFonts w:ascii="Times New Roman" w:hAnsi="Times New Roman"/>
-        </w:rPr>
-        <w:t xml:space="preserve"> và những chú ý khác</w:t>
-      </w:r>
-      <w:bookmarkEnd w:id="37"/>
-    </w:p>
-    <w:p>
-      <w:pPr>
-        <w:pStyle w:val="InfoBlue"/>
-        <w:rPr>
-          <w:i w:val="0"/>
-          <w:color w:val="000000" w:themeColor="text1"/>
-        </w:rPr>
-      </w:pPr>
-      <w:r>
-        <w:rPr>
-          <w:i w:val="0"/>
-          <w:color w:val="000000" w:themeColor="text1"/>
-        </w:rPr>
-        <w:t>Phần mềm được tạo ra hoàn toàn hợp pháp, hầu hết công cụ sử dụng là open source software</w:t>
-      </w:r>
-    </w:p>
-    <w:p>
-      <w:pPr>
-        <w:pStyle w:val="Heading2"/>
-        <w:rPr>
-          <w:rFonts w:ascii="Times New Roman" w:hAnsi="Times New Roman"/>
-        </w:rPr>
-      </w:pPr>
-      <w:bookmarkStart w:id="38" w:name="_Toc259544848"/>
-      <w:r>
-        <w:rPr>
-          <w:rFonts w:ascii="Times New Roman" w:hAnsi="Times New Roman"/>
-        </w:rPr>
-        <w:t>Chuẩn áp dụng</w:t>
-      </w:r>
-      <w:bookmarkEnd w:id="38"/>
-    </w:p>
-    <w:p>
-      <w:pPr>
-        <w:pStyle w:val="InfoBlue"/>
-        <w:rPr>
-          <w:i w:val="0"/>
-          <w:color w:val="000000" w:themeColor="text1"/>
-        </w:rPr>
-      </w:pPr>
-      <w:r>
-        <w:rPr>
-          <w:i w:val="0"/>
-          <w:color w:val="000000" w:themeColor="text1"/>
-        </w:rPr>
         <w:t>Chuẩn áp dụng thì hoàn toàn hợp pháp</w:t>
       </w:r>
     </w:p>
@@ -14055,7 +14038,7 @@
           <w:rFonts w:ascii="Times New Roman" w:hAnsi="Times New Roman"/>
         </w:rPr>
       </w:pPr>
-      <w:bookmarkStart w:id="39" w:name="_Toc259544849"/>
+      <w:bookmarkStart w:id="39" w:name="_Toc259545854"/>
       <w:r>
         <w:rPr>
           <w:rFonts w:ascii="Times New Roman" w:hAnsi="Times New Roman"/>
@@ -14294,7 +14277,7 @@
               <w:rStyle w:val="PageNumber"/>
               <w:noProof/>
             </w:rPr>
-            <w:t>2</w:t>
+            <w:t>14</w:t>
           </w:r>
           <w:r>
             <w:rPr>
@@ -16937,7 +16920,7 @@
 </file>
 
 <file path=customXml/itemProps1.xml><?xml version="1.0" encoding="utf-8"?>
-<ds:datastoreItem xmlns:ds="http://schemas.openxmlformats.org/officeDocument/2006/customXml" ds:itemID="{1C536FDE-7DC2-4113-A5E8-EFE230F732C8}">
+<ds:datastoreItem xmlns:ds="http://schemas.openxmlformats.org/officeDocument/2006/customXml" ds:itemID="{613960AA-B4F5-4E15-B9E4-F0D1106F5B48}">
   <ds:schemaRefs>
     <ds:schemaRef ds:uri="http://schemas.openxmlformats.org/officeDocument/2006/bibliography"/>
   </ds:schemaRefs>

</xml_diff>